<commit_message>
updated all, kmclust, randfor, visualizer added svm and hierarchiclust
updated visualizer vor the new lines.

I will soon do a rerun
</commit_message>
<xml_diff>
--- a/preprocessing_overview.docx
+++ b/preprocessing_overview.docx
@@ -29,6 +29,7 @@
         <w:tc>
           <w:tcPr>
             <w:tcW w:w="4508" w:type="dxa"/>
+            <w:shd w:val="clear" w:color="auto" w:fill="E2EFD9" w:themeFill="accent6" w:themeFillTint="33"/>
           </w:tcPr>
           <w:p>
             <w:pPr>
@@ -68,6 +69,7 @@
         <w:tc>
           <w:tcPr>
             <w:tcW w:w="4508" w:type="dxa"/>
+            <w:shd w:val="clear" w:color="auto" w:fill="FBE4D5" w:themeFill="accent2" w:themeFillTint="33"/>
           </w:tcPr>
           <w:p>
             <w:pPr>
@@ -132,7 +134,7 @@
           <w:tcPr>
             <w:tcW w:w="9016" w:type="dxa"/>
             <w:gridSpan w:val="2"/>
-            <w:shd w:val="clear" w:color="auto" w:fill="D0CECE" w:themeFill="background2" w:themeFillShade="E6"/>
+            <w:shd w:val="clear" w:color="auto" w:fill="D9D9D9" w:themeFill="background1" w:themeFillShade="D9"/>
           </w:tcPr>
           <w:p>
             <w:pPr>
@@ -175,7 +177,7 @@
           <w:tcPr>
             <w:tcW w:w="9016" w:type="dxa"/>
             <w:gridSpan w:val="2"/>
-            <w:shd w:val="clear" w:color="auto" w:fill="D0CECE" w:themeFill="background2" w:themeFillShade="E6"/>
+            <w:shd w:val="clear" w:color="auto" w:fill="D9D9D9" w:themeFill="background1" w:themeFillShade="D9"/>
           </w:tcPr>
           <w:p>
             <w:pPr>
@@ -218,7 +220,7 @@
           <w:tcPr>
             <w:tcW w:w="9016" w:type="dxa"/>
             <w:gridSpan w:val="2"/>
-            <w:shd w:val="clear" w:color="auto" w:fill="D0CECE" w:themeFill="background2" w:themeFillShade="E6"/>
+            <w:shd w:val="clear" w:color="auto" w:fill="D9D9D9" w:themeFill="background1" w:themeFillShade="D9"/>
           </w:tcPr>
           <w:p>
             <w:pPr>
@@ -255,7 +257,7 @@
           <w:tcPr>
             <w:tcW w:w="9016" w:type="dxa"/>
             <w:gridSpan w:val="2"/>
-            <w:shd w:val="clear" w:color="auto" w:fill="D0CECE" w:themeFill="background2" w:themeFillShade="E6"/>
+            <w:shd w:val="clear" w:color="auto" w:fill="D9D9D9" w:themeFill="background1" w:themeFillShade="D9"/>
           </w:tcPr>
           <w:p>
             <w:pPr>
@@ -291,6 +293,7 @@
         <w:tc>
           <w:tcPr>
             <w:tcW w:w="4508" w:type="dxa"/>
+            <w:shd w:val="clear" w:color="auto" w:fill="E2EFD9" w:themeFill="accent6" w:themeFillTint="33"/>
           </w:tcPr>
           <w:p>
             <w:pPr>
@@ -323,13 +326,7 @@
               <w:rPr>
                 <w:lang w:val="en-CH"/>
               </w:rPr>
-              <w:t>pp.</w:t>
-            </w:r>
-            <w:r>
-              <w:rPr>
-                <w:lang w:val="en-CH"/>
-              </w:rPr>
-              <w:t>normalize</w:t>
+              <w:t>pp.normalize</w:t>
             </w:r>
             <w:proofErr w:type="gramEnd"/>
             <w:r>
@@ -350,6 +347,7 @@
         <w:tc>
           <w:tcPr>
             <w:tcW w:w="4508" w:type="dxa"/>
+            <w:shd w:val="clear" w:color="auto" w:fill="FBE4D5" w:themeFill="accent2" w:themeFillTint="33"/>
           </w:tcPr>
           <w:p>
             <w:pPr>
@@ -371,6 +369,7 @@
         <w:tc>
           <w:tcPr>
             <w:tcW w:w="4508" w:type="dxa"/>
+            <w:shd w:val="clear" w:color="auto" w:fill="E2EFD9" w:themeFill="accent6" w:themeFillTint="33"/>
           </w:tcPr>
           <w:p>
             <w:pPr>
@@ -429,6 +428,7 @@
         <w:tc>
           <w:tcPr>
             <w:tcW w:w="4508" w:type="dxa"/>
+            <w:shd w:val="clear" w:color="auto" w:fill="FBE4D5" w:themeFill="accent2" w:themeFillTint="33"/>
           </w:tcPr>
           <w:p>
             <w:pPr>
@@ -451,6 +451,7 @@
           <w:tcPr>
             <w:tcW w:w="9016" w:type="dxa"/>
             <w:gridSpan w:val="2"/>
+            <w:shd w:val="clear" w:color="auto" w:fill="D9D9D9" w:themeFill="background1" w:themeFillShade="D9"/>
           </w:tcPr>
           <w:p>
             <w:pPr>
@@ -483,6 +484,7 @@
         <w:tc>
           <w:tcPr>
             <w:tcW w:w="4508" w:type="dxa"/>
+            <w:shd w:val="clear" w:color="auto" w:fill="E2EFD9" w:themeFill="accent6" w:themeFillTint="33"/>
           </w:tcPr>
           <w:p>
             <w:pPr>
@@ -551,6 +553,7 @@
         <w:tc>
           <w:tcPr>
             <w:tcW w:w="4508" w:type="dxa"/>
+            <w:shd w:val="clear" w:color="auto" w:fill="FBE4D5" w:themeFill="accent2" w:themeFillTint="33"/>
           </w:tcPr>
           <w:p>
             <w:pPr>
@@ -573,7 +576,7 @@
           <w:tcPr>
             <w:tcW w:w="9016" w:type="dxa"/>
             <w:gridSpan w:val="2"/>
-            <w:shd w:val="clear" w:color="auto" w:fill="D0CECE" w:themeFill="background2" w:themeFillShade="E6"/>
+            <w:shd w:val="clear" w:color="auto" w:fill="D9D9D9" w:themeFill="background1" w:themeFillShade="D9"/>
           </w:tcPr>
           <w:p>
             <w:pPr>
@@ -592,6 +595,7 @@
         <w:tc>
           <w:tcPr>
             <w:tcW w:w="4508" w:type="dxa"/>
+            <w:shd w:val="clear" w:color="auto" w:fill="E2EFD9" w:themeFill="accent6" w:themeFillTint="33"/>
           </w:tcPr>
           <w:p>
             <w:pPr>
@@ -602,6 +606,7 @@
         <w:tc>
           <w:tcPr>
             <w:tcW w:w="4508" w:type="dxa"/>
+            <w:shd w:val="clear" w:color="auto" w:fill="FBE4D5" w:themeFill="accent2" w:themeFillTint="33"/>
           </w:tcPr>
           <w:p>
             <w:pPr>
@@ -673,6 +678,7 @@
         <w:tc>
           <w:tcPr>
             <w:tcW w:w="4508" w:type="dxa"/>
+            <w:shd w:val="clear" w:color="auto" w:fill="E2EFD9" w:themeFill="accent6" w:themeFillTint="33"/>
           </w:tcPr>
           <w:p>
             <w:pPr>
@@ -683,6 +689,7 @@
         <w:tc>
           <w:tcPr>
             <w:tcW w:w="4508" w:type="dxa"/>
+            <w:shd w:val="clear" w:color="auto" w:fill="FBE4D5" w:themeFill="accent2" w:themeFillTint="33"/>
           </w:tcPr>
           <w:p>
             <w:pPr>
@@ -692,24 +699,24 @@
         </w:tc>
       </w:tr>
     </w:tbl>
-    <w:p/>
     <w:p/>
     <w:tbl>
       <w:tblPr>
         <w:tblStyle w:val="TableGrid"/>
-        <w:tblW w:w="0" w:type="auto"/>
+        <w:tblW w:w="9016" w:type="dxa"/>
         <w:tblLook w:val="04A0" w:firstRow="1" w:lastRow="0" w:firstColumn="1" w:lastColumn="0" w:noHBand="0" w:noVBand="1"/>
       </w:tblPr>
       <w:tblGrid>
-        <w:gridCol w:w="2578"/>
-        <w:gridCol w:w="2203"/>
-        <w:gridCol w:w="2208"/>
-        <w:gridCol w:w="2027"/>
+        <w:gridCol w:w="2196"/>
+        <w:gridCol w:w="2335"/>
+        <w:gridCol w:w="2268"/>
+        <w:gridCol w:w="2217"/>
       </w:tblGrid>
       <w:tr>
         <w:tc>
           <w:tcPr>
-            <w:tcW w:w="2578" w:type="dxa"/>
+            <w:tcW w:w="2196" w:type="dxa"/>
+            <w:shd w:val="clear" w:color="auto" w:fill="E2EFD9" w:themeFill="accent6" w:themeFillTint="33"/>
           </w:tcPr>
           <w:p>
             <w:pPr>
@@ -731,7 +738,8 @@
         </w:tc>
         <w:tc>
           <w:tcPr>
-            <w:tcW w:w="2203" w:type="dxa"/>
+            <w:tcW w:w="2335" w:type="dxa"/>
+            <w:shd w:val="clear" w:color="auto" w:fill="FBE4D5" w:themeFill="accent2" w:themeFillTint="33"/>
           </w:tcPr>
           <w:p>
             <w:pPr>
@@ -747,13 +755,14 @@
                 <w:bCs/>
                 <w:lang w:val="en-CH"/>
               </w:rPr>
-              <w:t>SCA</w:t>
-            </w:r>
-          </w:p>
-        </w:tc>
-        <w:tc>
-          <w:tcPr>
-            <w:tcW w:w="2208" w:type="dxa"/>
+              <w:t>BCA</w:t>
+            </w:r>
+          </w:p>
+        </w:tc>
+        <w:tc>
+          <w:tcPr>
+            <w:tcW w:w="2268" w:type="dxa"/>
+            <w:shd w:val="clear" w:color="auto" w:fill="FBE4D5" w:themeFill="accent2" w:themeFillTint="33"/>
           </w:tcPr>
           <w:p>
             <w:pPr>
@@ -769,13 +778,14 @@
                 <w:bCs/>
                 <w:lang w:val="en-CH"/>
               </w:rPr>
-              <w:t>DCA</w:t>
-            </w:r>
-          </w:p>
-        </w:tc>
-        <w:tc>
-          <w:tcPr>
-            <w:tcW w:w="2027" w:type="dxa"/>
+              <w:t>SCA</w:t>
+            </w:r>
+          </w:p>
+        </w:tc>
+        <w:tc>
+          <w:tcPr>
+            <w:tcW w:w="2217" w:type="dxa"/>
+            <w:shd w:val="clear" w:color="auto" w:fill="FBE4D5" w:themeFill="accent2" w:themeFillTint="33"/>
           </w:tcPr>
           <w:p>
             <w:pPr>
@@ -791,7 +801,7 @@
                 <w:bCs/>
                 <w:lang w:val="en-CH"/>
               </w:rPr>
-              <w:t>BCA</w:t>
+              <w:t>DCA</w:t>
             </w:r>
           </w:p>
         </w:tc>
@@ -799,7 +809,8 @@
       <w:tr>
         <w:tc>
           <w:tcPr>
-            <w:tcW w:w="2578" w:type="dxa"/>
+            <w:tcW w:w="2196" w:type="dxa"/>
+            <w:shd w:val="clear" w:color="auto" w:fill="E2EFD9" w:themeFill="accent6" w:themeFillTint="33"/>
           </w:tcPr>
           <w:p>
             <w:pPr>
@@ -853,53 +864,67 @@
         </w:tc>
         <w:tc>
           <w:tcPr>
-            <w:tcW w:w="2203" w:type="dxa"/>
+            <w:tcW w:w="2335" w:type="dxa"/>
+            <w:shd w:val="clear" w:color="auto" w:fill="FBE4D5" w:themeFill="accent2" w:themeFillTint="33"/>
+          </w:tcPr>
+          <w:p>
+            <w:r>
+              <w:rPr>
+                <w:lang w:val="en-CH"/>
+              </w:rPr>
+              <w:t xml:space="preserve">Scale with </w:t>
+            </w:r>
+            <w:proofErr w:type="spellStart"/>
+            <w:r>
+              <w:rPr>
+                <w:lang w:val="en-CH"/>
+              </w:rPr>
+              <w:t>standardscaler</w:t>
+            </w:r>
+            <w:proofErr w:type="spellEnd"/>
+          </w:p>
+        </w:tc>
+        <w:tc>
+          <w:tcPr>
+            <w:tcW w:w="2268" w:type="dxa"/>
+            <w:shd w:val="clear" w:color="auto" w:fill="FBE4D5" w:themeFill="accent2" w:themeFillTint="33"/>
           </w:tcPr>
           <w:p/>
         </w:tc>
         <w:tc>
           <w:tcPr>
-            <w:tcW w:w="2208" w:type="dxa"/>
+            <w:tcW w:w="2217" w:type="dxa"/>
+            <w:shd w:val="clear" w:color="auto" w:fill="FBE4D5" w:themeFill="accent2" w:themeFillTint="33"/>
           </w:tcPr>
           <w:p/>
-        </w:tc>
-        <w:tc>
-          <w:tcPr>
-            <w:tcW w:w="2027" w:type="dxa"/>
-          </w:tcPr>
-          <w:p>
-            <w:pPr>
-              <w:rPr>
-                <w:lang w:val="en-CH"/>
-              </w:rPr>
-            </w:pPr>
-            <w:r>
-              <w:rPr>
-                <w:lang w:val="en-CH"/>
-              </w:rPr>
-              <w:t xml:space="preserve">Scale with </w:t>
-            </w:r>
-            <w:proofErr w:type="spellStart"/>
-            <w:r>
-              <w:rPr>
-                <w:lang w:val="en-CH"/>
-              </w:rPr>
-              <w:t>standardscaler</w:t>
-            </w:r>
-            <w:proofErr w:type="spellEnd"/>
-          </w:p>
         </w:tc>
       </w:tr>
       <w:tr>
         <w:tc>
           <w:tcPr>
-            <w:tcW w:w="2578" w:type="dxa"/>
+            <w:tcW w:w="2196" w:type="dxa"/>
+            <w:shd w:val="clear" w:color="auto" w:fill="E2EFD9" w:themeFill="accent6" w:themeFillTint="33"/>
           </w:tcPr>
           <w:p/>
         </w:tc>
         <w:tc>
           <w:tcPr>
-            <w:tcW w:w="2203" w:type="dxa"/>
+            <w:tcW w:w="2335" w:type="dxa"/>
+            <w:shd w:val="clear" w:color="auto" w:fill="FBE4D5" w:themeFill="accent2" w:themeFillTint="33"/>
+          </w:tcPr>
+          <w:p>
+            <w:pPr>
+              <w:rPr>
+                <w:lang w:val="en-CH"/>
+              </w:rPr>
+            </w:pPr>
+          </w:p>
+        </w:tc>
+        <w:tc>
+          <w:tcPr>
+            <w:tcW w:w="4485" w:type="dxa"/>
+            <w:gridSpan w:val="2"/>
+            <w:shd w:val="clear" w:color="auto" w:fill="FBE4D5" w:themeFill="accent2" w:themeFillTint="33"/>
           </w:tcPr>
           <w:p>
             <w:pPr>
@@ -985,8 +1010,9 @@
                 <w:color w:val="0070C0"/>
                 <w:lang w:val="en-CH"/>
               </w:rPr>
-              <w:t xml:space="preserve"> on not having zero genes anymore, so I carried it over to SCA</w:t>
-            </w:r>
+              <w:t xml:space="preserve"> on not having zero genes anymore, so I carried it over to SCA. At this point there already was an assert statement earlier, so </w:t>
+            </w:r>
+            <w:proofErr w:type="spellStart"/>
             <w:r>
               <w:rPr>
                 <w:i/>
@@ -994,62 +1020,50 @@
                 <w:color w:val="0070C0"/>
                 <w:lang w:val="en-CH"/>
               </w:rPr>
-              <w:t xml:space="preserve">. At this point there already was an assert statement earlier, so </w:t>
-            </w:r>
-            <w:proofErr w:type="spellStart"/>
-            <w:r>
-              <w:rPr>
-                <w:i/>
-                <w:iCs/>
-                <w:color w:val="0070C0"/>
-                <w:lang w:val="en-CH"/>
-              </w:rPr>
               <w:t>whatev</w:t>
             </w:r>
             <w:proofErr w:type="spellEnd"/>
           </w:p>
-        </w:tc>
-        <w:tc>
-          <w:tcPr>
-            <w:tcW w:w="2208" w:type="dxa"/>
-          </w:tcPr>
-          <w:p/>
-        </w:tc>
-        <w:tc>
-          <w:tcPr>
-            <w:tcW w:w="2027" w:type="dxa"/>
-          </w:tcPr>
-          <w:p/>
         </w:tc>
       </w:tr>
       <w:tr>
         <w:tc>
           <w:tcPr>
-            <w:tcW w:w="2578" w:type="dxa"/>
+            <w:tcW w:w="2196" w:type="dxa"/>
+            <w:shd w:val="clear" w:color="auto" w:fill="E2EFD9" w:themeFill="accent6" w:themeFillTint="33"/>
           </w:tcPr>
           <w:p/>
         </w:tc>
         <w:tc>
           <w:tcPr>
-            <w:tcW w:w="2203" w:type="dxa"/>
-          </w:tcPr>
-          <w:p>
-            <w:pPr>
-              <w:rPr>
-                <w:lang w:val="en-CH"/>
-              </w:rPr>
-            </w:pPr>
-          </w:p>
-        </w:tc>
-        <w:tc>
-          <w:tcPr>
-            <w:tcW w:w="2208" w:type="dxa"/>
-          </w:tcPr>
-          <w:p/>
-        </w:tc>
-        <w:tc>
-          <w:tcPr>
-            <w:tcW w:w="2027" w:type="dxa"/>
+            <w:tcW w:w="2335" w:type="dxa"/>
+            <w:shd w:val="clear" w:color="auto" w:fill="FBE4D5" w:themeFill="accent2" w:themeFillTint="33"/>
+          </w:tcPr>
+          <w:p>
+            <w:pPr>
+              <w:rPr>
+                <w:lang w:val="en-CH"/>
+              </w:rPr>
+            </w:pPr>
+          </w:p>
+        </w:tc>
+        <w:tc>
+          <w:tcPr>
+            <w:tcW w:w="2268" w:type="dxa"/>
+            <w:shd w:val="clear" w:color="auto" w:fill="FBE4D5" w:themeFill="accent2" w:themeFillTint="33"/>
+          </w:tcPr>
+          <w:p>
+            <w:pPr>
+              <w:rPr>
+                <w:lang w:val="en-CH"/>
+              </w:rPr>
+            </w:pPr>
+          </w:p>
+        </w:tc>
+        <w:tc>
+          <w:tcPr>
+            <w:tcW w:w="2217" w:type="dxa"/>
+            <w:shd w:val="clear" w:color="auto" w:fill="FBE4D5" w:themeFill="accent2" w:themeFillTint="33"/>
           </w:tcPr>
           <w:p/>
         </w:tc>
@@ -1057,13 +1071,29 @@
       <w:tr>
         <w:tc>
           <w:tcPr>
-            <w:tcW w:w="2578" w:type="dxa"/>
+            <w:tcW w:w="2196" w:type="dxa"/>
+            <w:shd w:val="clear" w:color="auto" w:fill="E2EFD9" w:themeFill="accent6" w:themeFillTint="33"/>
           </w:tcPr>
           <w:p/>
         </w:tc>
         <w:tc>
           <w:tcPr>
-            <w:tcW w:w="2203" w:type="dxa"/>
+            <w:tcW w:w="2335" w:type="dxa"/>
+            <w:shd w:val="clear" w:color="auto" w:fill="FBE4D5" w:themeFill="accent2" w:themeFillTint="33"/>
+          </w:tcPr>
+          <w:p>
+            <w:pPr>
+              <w:rPr>
+                <w:lang w:val="en-CH"/>
+              </w:rPr>
+            </w:pPr>
+          </w:p>
+        </w:tc>
+        <w:tc>
+          <w:tcPr>
+            <w:tcW w:w="4485" w:type="dxa"/>
+            <w:gridSpan w:val="2"/>
+            <w:shd w:val="clear" w:color="auto" w:fill="FBE4D5" w:themeFill="accent2" w:themeFillTint="33"/>
           </w:tcPr>
           <w:p>
             <w:pPr>
@@ -1089,32 +1119,7 @@
               <w:rPr>
                 <w:lang w:val="en-CH"/>
               </w:rPr>
-              <w:t xml:space="preserve"> for each cell:</w:t>
-            </w:r>
-            <w:r>
-              <w:rPr>
-                <w:lang w:val="en-CH"/>
-              </w:rPr>
-              <w:t xml:space="preserve"> </w:t>
-            </w:r>
-            <w:r>
-              <w:rPr>
-                <w:lang w:val="en-CH"/>
-              </w:rPr>
-              <w:t xml:space="preserve">using </w:t>
-            </w:r>
-            <w:r>
-              <w:rPr>
-                <w:lang w:val="en-CH"/>
-              </w:rPr>
-              <w:lastRenderedPageBreak/>
-              <w:t>counts (not unique)</w:t>
-            </w:r>
-            <w:r>
-              <w:rPr>
-                <w:lang w:val="en-CH"/>
-              </w:rPr>
-              <w:t xml:space="preserve"> →</w:t>
+              <w:t xml:space="preserve"> for each cell: using counts (not unique) →</w:t>
             </w:r>
           </w:p>
           <w:p>
@@ -1183,11 +1188,6 @@
             </w:r>
           </w:p>
           <w:p>
-            <w:pPr>
-              <w:rPr>
-                <w:lang w:val="en-CH"/>
-              </w:rPr>
-            </w:pPr>
             <w:r>
               <w:rPr>
                 <w:color w:val="FF0000"/>
@@ -1212,37 +1212,36 @@
               <w:t xml:space="preserve"> should be deleted. (not that it matters)</w:t>
             </w:r>
           </w:p>
-        </w:tc>
-        <w:tc>
-          <w:tcPr>
-            <w:tcW w:w="2208" w:type="dxa"/>
-          </w:tcPr>
-          <w:p/>
-        </w:tc>
-        <w:tc>
-          <w:tcPr>
-            <w:tcW w:w="2027" w:type="dxa"/>
-          </w:tcPr>
-          <w:p/>
         </w:tc>
       </w:tr>
       <w:tr>
         <w:tc>
           <w:tcPr>
-            <w:tcW w:w="2578" w:type="dxa"/>
+            <w:tcW w:w="2196" w:type="dxa"/>
+            <w:shd w:val="clear" w:color="auto" w:fill="E2EFD9" w:themeFill="accent6" w:themeFillTint="33"/>
           </w:tcPr>
           <w:p/>
         </w:tc>
         <w:tc>
           <w:tcPr>
-            <w:tcW w:w="2203" w:type="dxa"/>
-          </w:tcPr>
-          <w:p>
-            <w:pPr>
-              <w:rPr>
-                <w:lang w:val="en-CH"/>
-              </w:rPr>
-            </w:pPr>
+            <w:tcW w:w="2335" w:type="dxa"/>
+            <w:shd w:val="clear" w:color="auto" w:fill="FBE4D5" w:themeFill="accent2" w:themeFillTint="33"/>
+          </w:tcPr>
+          <w:p>
+            <w:pPr>
+              <w:rPr>
+                <w:lang w:val="en-CH"/>
+              </w:rPr>
+            </w:pPr>
+          </w:p>
+        </w:tc>
+        <w:tc>
+          <w:tcPr>
+            <w:tcW w:w="4485" w:type="dxa"/>
+            <w:gridSpan w:val="2"/>
+            <w:shd w:val="clear" w:color="auto" w:fill="FBE4D5" w:themeFill="accent2" w:themeFillTint="33"/>
+          </w:tcPr>
+          <w:p>
             <w:proofErr w:type="spellStart"/>
             <w:r>
               <w:rPr>
@@ -1255,70 +1254,44 @@
               <w:rPr>
                 <w:lang w:val="en-CH"/>
               </w:rPr>
-              <w:t xml:space="preserve"> (</w:t>
-            </w:r>
-            <w:r>
-              <w:rPr>
-                <w:lang w:val="en-CH"/>
-              </w:rPr>
-              <w:t>sc.pp.</w:t>
-            </w:r>
-            <w:r>
-              <w:rPr>
-                <w:lang w:val="en-CH"/>
-              </w:rPr>
-              <w:t>log1p)</w:t>
-            </w:r>
-          </w:p>
-        </w:tc>
-        <w:tc>
-          <w:tcPr>
-            <w:tcW w:w="2208" w:type="dxa"/>
-          </w:tcPr>
-          <w:p/>
-        </w:tc>
-        <w:tc>
-          <w:tcPr>
-            <w:tcW w:w="2027" w:type="dxa"/>
-          </w:tcPr>
-          <w:p/>
+              <w:t xml:space="preserve"> (sc.pp.log1p)</w:t>
+            </w:r>
+          </w:p>
         </w:tc>
       </w:tr>
       <w:tr>
         <w:tc>
           <w:tcPr>
-            <w:tcW w:w="2578" w:type="dxa"/>
+            <w:tcW w:w="2196" w:type="dxa"/>
+            <w:shd w:val="clear" w:color="auto" w:fill="E2EFD9" w:themeFill="accent6" w:themeFillTint="33"/>
           </w:tcPr>
           <w:p/>
         </w:tc>
         <w:tc>
           <w:tcPr>
-            <w:tcW w:w="2203" w:type="dxa"/>
-          </w:tcPr>
-          <w:p>
-            <w:pPr>
-              <w:rPr>
-                <w:lang w:val="en-CH"/>
-              </w:rPr>
-            </w:pPr>
-            <w:r>
-              <w:rPr>
-                <w:lang w:val="en-CH"/>
-              </w:rPr>
-              <w:t>normalize</w:t>
-            </w:r>
-          </w:p>
-          <w:p>
-            <w:pPr>
-              <w:rPr>
-                <w:lang w:val="en-CH"/>
-              </w:rPr>
-            </w:pPr>
-            <w:r>
-              <w:rPr>
-                <w:lang w:val="en-CH"/>
-              </w:rPr>
-              <w:t>(</w:t>
+            <w:tcW w:w="2335" w:type="dxa"/>
+            <w:shd w:val="clear" w:color="auto" w:fill="FBE4D5" w:themeFill="accent2" w:themeFillTint="33"/>
+          </w:tcPr>
+          <w:p>
+            <w:pPr>
+              <w:rPr>
+                <w:lang w:val="en-CH"/>
+              </w:rPr>
+            </w:pPr>
+          </w:p>
+        </w:tc>
+        <w:tc>
+          <w:tcPr>
+            <w:tcW w:w="4485" w:type="dxa"/>
+            <w:gridSpan w:val="2"/>
+            <w:shd w:val="clear" w:color="auto" w:fill="FBE4D5" w:themeFill="accent2" w:themeFillTint="33"/>
+          </w:tcPr>
+          <w:p>
+            <w:r>
+              <w:rPr>
+                <w:lang w:val="en-CH"/>
+              </w:rPr>
+              <w:t>normalize (</w:t>
             </w:r>
             <w:proofErr w:type="spellStart"/>
             <w:r>
@@ -1332,13 +1305,7 @@
               <w:rPr>
                 <w:lang w:val="en-CH"/>
               </w:rPr>
-              <w:t>pp.</w:t>
-            </w:r>
-            <w:r>
-              <w:rPr>
-                <w:lang w:val="en-CH"/>
-              </w:rPr>
-              <w:t>scale</w:t>
+              <w:t>pp.scale</w:t>
             </w:r>
             <w:proofErr w:type="spellEnd"/>
             <w:proofErr w:type="gramEnd"/>
@@ -1349,18 +1316,6 @@
               <w:t>)</w:t>
             </w:r>
           </w:p>
-        </w:tc>
-        <w:tc>
-          <w:tcPr>
-            <w:tcW w:w="2208" w:type="dxa"/>
-          </w:tcPr>
-          <w:p/>
-        </w:tc>
-        <w:tc>
-          <w:tcPr>
-            <w:tcW w:w="2027" w:type="dxa"/>
-          </w:tcPr>
-          <w:p/>
         </w:tc>
       </w:tr>
     </w:tbl>

</xml_diff>